<commit_message>
Tegninger Rapport part 2
</commit_message>
<xml_diff>
--- a/Dokumentation/Tegninger.docx
+++ b/Dokumentation/Tegninger.docx
@@ -91,28 +91,13 @@
         <w:spacing w:line="276" w:lineRule="auto"/>
         <w:rPr>
           <w:rFonts w:cstheme="minorHAnsi"/>
-          <w:lang w:val="en-DK"/>
         </w:rPr>
       </w:pPr>
       <w:r>
         <w:rPr>
           <w:rFonts w:cstheme="minorHAnsi"/>
         </w:rPr>
-        <w:t xml:space="preserve">Vi har i projektet gjort brug af Scalable </w:t>
-      </w:r>
-      <w:proofErr w:type="spellStart"/>
-      <w:r>
-        <w:rPr>
-          <w:rFonts w:cstheme="minorHAnsi"/>
-        </w:rPr>
-        <w:t>Vector</w:t>
-      </w:r>
-      <w:proofErr w:type="spellEnd"/>
-      <w:r>
-        <w:rPr>
-          <w:rFonts w:cstheme="minorHAnsi"/>
-        </w:rPr>
-        <w:t xml:space="preserve"> Graphics også kalde SVG</w:t>
+        <w:t>Vi har i projektet gjort brug af Scalable Vector Graphics også kalde SVG</w:t>
       </w:r>
       <w:r>
         <w:rPr>
@@ -124,21 +109,7 @@
         <w:rPr>
           <w:rFonts w:cstheme="minorHAnsi"/>
         </w:rPr>
-        <w:t xml:space="preserve"> som er </w:t>
-      </w:r>
-      <w:proofErr w:type="spellStart"/>
-      <w:r>
-        <w:rPr>
-          <w:rFonts w:cstheme="minorHAnsi"/>
-        </w:rPr>
-        <w:t>vector</w:t>
-      </w:r>
-      <w:proofErr w:type="spellEnd"/>
-      <w:r>
-        <w:rPr>
-          <w:rFonts w:cstheme="minorHAnsi"/>
-        </w:rPr>
-        <w:t xml:space="preserve"> baseret grafik i </w:t>
+        <w:t xml:space="preserve"> som er vector baseret grafik i </w:t>
       </w:r>
       <w:proofErr w:type="gramStart"/>
       <w:r>
@@ -251,7 +222,6 @@
       <w:r>
         <w:rPr>
           <w:rFonts w:cstheme="minorHAnsi"/>
-          <w:lang w:val="en-DK"/>
         </w:rPr>
         <w:t xml:space="preserve"> </w:t>
       </w:r>
@@ -261,7 +231,6 @@
         <w:spacing w:line="276" w:lineRule="auto"/>
         <w:rPr>
           <w:rFonts w:cstheme="minorHAnsi"/>
-          <w:lang w:val="en-DK"/>
         </w:rPr>
       </w:pPr>
     </w:p>
@@ -272,85 +241,11 @@
           <w:rFonts w:cstheme="minorHAnsi"/>
         </w:rPr>
       </w:pPr>
-      <w:proofErr w:type="spellStart"/>
-      <w:r>
-        <w:rPr>
-          <w:rFonts w:cstheme="minorHAnsi"/>
-          <w:lang w:val="en-DK"/>
-        </w:rPr>
-        <w:t>Kodeeksemplerne</w:t>
-      </w:r>
-      <w:proofErr w:type="spellEnd"/>
-      <w:r>
-        <w:rPr>
-          <w:rFonts w:cstheme="minorHAnsi"/>
-          <w:lang w:val="en-DK"/>
-        </w:rPr>
-        <w:t xml:space="preserve"> </w:t>
-      </w:r>
-      <w:proofErr w:type="spellStart"/>
-      <w:r>
-        <w:rPr>
-          <w:rFonts w:cstheme="minorHAnsi"/>
-          <w:lang w:val="en-DK"/>
-        </w:rPr>
-        <w:t>nedenunder</w:t>
-      </w:r>
-      <w:proofErr w:type="spellEnd"/>
-      <w:r>
-        <w:rPr>
-          <w:rFonts w:cstheme="minorHAnsi"/>
-          <w:lang w:val="en-DK"/>
-        </w:rPr>
-        <w:t xml:space="preserve"> </w:t>
-      </w:r>
-      <w:proofErr w:type="spellStart"/>
-      <w:r>
-        <w:rPr>
-          <w:rFonts w:cstheme="minorHAnsi"/>
-          <w:lang w:val="en-DK"/>
-        </w:rPr>
-        <w:t>er</w:t>
-      </w:r>
-      <w:proofErr w:type="spellEnd"/>
-      <w:r>
-        <w:rPr>
-          <w:rFonts w:cstheme="minorHAnsi"/>
-          <w:lang w:val="en-DK"/>
-        </w:rPr>
-        <w:t xml:space="preserve"> </w:t>
-      </w:r>
-      <w:proofErr w:type="spellStart"/>
-      <w:r>
-        <w:rPr>
-          <w:rFonts w:cstheme="minorHAnsi"/>
-          <w:lang w:val="en-DK"/>
-        </w:rPr>
-        <w:t>fra</w:t>
-      </w:r>
-      <w:proofErr w:type="spellEnd"/>
-      <w:r>
-        <w:rPr>
-          <w:rFonts w:cstheme="minorHAnsi"/>
-          <w:lang w:val="en-DK"/>
-        </w:rPr>
-        <w:t xml:space="preserve"> </w:t>
-      </w:r>
-      <w:proofErr w:type="spellStart"/>
-      <w:r>
-        <w:rPr>
-          <w:rFonts w:cstheme="minorHAnsi"/>
-          <w:lang w:val="en-DK"/>
-        </w:rPr>
-        <w:t>klassen</w:t>
-      </w:r>
-      <w:proofErr w:type="spellEnd"/>
-      <w:r>
-        <w:rPr>
-          <w:rFonts w:cstheme="minorHAnsi"/>
-          <w:lang w:val="en-DK"/>
-        </w:rPr>
-        <w:t xml:space="preserve"> Svg.java</w:t>
+      <w:r>
+        <w:rPr>
+          <w:rFonts w:cstheme="minorHAnsi"/>
+        </w:rPr>
+        <w:t>Kodeeksemplerne nedenunder er fra klassen Svg.java</w:t>
       </w:r>
     </w:p>
     <w:p>
@@ -468,21 +363,7 @@
         <w:rPr>
           <w:rFonts w:cstheme="minorHAnsi"/>
         </w:rPr>
-        <w:t xml:space="preserve"> </w:t>
-      </w:r>
-      <w:proofErr w:type="spellStart"/>
-      <w:r>
-        <w:rPr>
-          <w:rFonts w:cstheme="minorHAnsi"/>
-        </w:rPr>
-        <w:t>constructor</w:t>
-      </w:r>
-      <w:proofErr w:type="spellEnd"/>
-      <w:r>
-        <w:rPr>
-          <w:rFonts w:cstheme="minorHAnsi"/>
-        </w:rPr>
-        <w:t xml:space="preserve">, </w:t>
+        <w:t xml:space="preserve"> constructor, </w:t>
       </w:r>
       <w:r>
         <w:rPr>
@@ -494,21 +375,7 @@
         <w:rPr>
           <w:rFonts w:cstheme="minorHAnsi"/>
         </w:rPr>
-        <w:t xml:space="preserve"> </w:t>
-      </w:r>
-      <w:proofErr w:type="spellStart"/>
-      <w:r>
-        <w:rPr>
-          <w:rFonts w:cstheme="minorHAnsi"/>
-        </w:rPr>
-        <w:t>StringBuilder</w:t>
-      </w:r>
-      <w:proofErr w:type="spellEnd"/>
-      <w:r>
-        <w:rPr>
-          <w:rFonts w:cstheme="minorHAnsi"/>
-        </w:rPr>
-        <w:t xml:space="preserve"> hvor vi appender strenge som </w:t>
+        <w:t xml:space="preserve"> StringBuilder hvor vi appender strenge som </w:t>
       </w:r>
       <w:r>
         <w:rPr>
@@ -530,19 +397,11 @@
           <w:rFonts w:cstheme="minorHAnsi"/>
         </w:rPr>
       </w:pPr>
-      <w:proofErr w:type="spellStart"/>
-      <w:r>
-        <w:rPr>
-          <w:rFonts w:cstheme="minorHAnsi"/>
-        </w:rPr>
-        <w:t>StringBuilder’en</w:t>
-      </w:r>
-      <w:proofErr w:type="spellEnd"/>
-      <w:r>
-        <w:rPr>
-          <w:rFonts w:cstheme="minorHAnsi"/>
-        </w:rPr>
-        <w:t xml:space="preserve"> bliver altså fodret med en masse strenge som til sidst danner en sammenhængende </w:t>
+      <w:r>
+        <w:rPr>
+          <w:rFonts w:cstheme="minorHAnsi"/>
+        </w:rPr>
+        <w:t xml:space="preserve">StringBuilder’en bliver altså fodret med en masse strenge som til sidst danner en sammenhængende </w:t>
       </w:r>
       <w:proofErr w:type="gramStart"/>
       <w:r>
@@ -627,7 +486,6 @@
       <w:r>
         <w:rPr>
           <w:rFonts w:cstheme="minorHAnsi"/>
-          <w:noProof/>
         </w:rPr>
         <w:drawing>
           <wp:anchor distT="0" distB="0" distL="114300" distR="114300" simplePos="0" relativeHeight="251659264" behindDoc="0" locked="0" layoutInCell="1" allowOverlap="1" wp14:anchorId="03E178D9" wp14:editId="1BE45B24">
@@ -747,21 +605,7 @@
         <w:rPr>
           <w:rFonts w:cstheme="minorHAnsi"/>
         </w:rPr>
-        <w:t xml:space="preserve">skyder den på </w:t>
-      </w:r>
-      <w:proofErr w:type="spellStart"/>
-      <w:r>
-        <w:rPr>
-          <w:rFonts w:cstheme="minorHAnsi"/>
-        </w:rPr>
-        <w:t>canvas</w:t>
-      </w:r>
-      <w:proofErr w:type="spellEnd"/>
-      <w:r>
-        <w:rPr>
-          <w:rFonts w:cstheme="minorHAnsi"/>
-        </w:rPr>
-        <w:t xml:space="preserve"> så det bliver placeret det rigtige sted.</w:t>
+        <w:t>skyder den på canvas så det bliver placeret det rigtige sted.</w:t>
       </w:r>
       <w:r>
         <w:rPr>
@@ -823,7 +667,6 @@
       <w:r>
         <w:rPr>
           <w:rFonts w:cstheme="minorHAnsi"/>
-          <w:lang w:val="en-DK"/>
         </w:rPr>
         <w:t>,</w:t>
       </w:r>
@@ -837,20 +680,11 @@
         <w:rPr>
           <w:rFonts w:cstheme="minorHAnsi"/>
         </w:rPr>
-        <w:t xml:space="preserve">for så til sidst at </w:t>
-      </w:r>
-      <w:proofErr w:type="spellStart"/>
-      <w:r>
-        <w:rPr>
-          <w:rFonts w:cstheme="minorHAnsi"/>
-        </w:rPr>
-        <w:t>append</w:t>
-      </w:r>
-      <w:proofErr w:type="spellEnd"/>
-      <w:r>
-        <w:rPr>
-          <w:rFonts w:cstheme="minorHAnsi"/>
-          <w:lang w:val="en-DK"/>
+        <w:t>for så til sidst at append</w:t>
+      </w:r>
+      <w:r>
+        <w:rPr>
+          <w:rFonts w:cstheme="minorHAnsi"/>
         </w:rPr>
         <w:t>e</w:t>
       </w:r>
@@ -860,14 +694,12 @@
         </w:rPr>
         <w:t xml:space="preserve"> den sammen med </w:t>
       </w:r>
-      <w:proofErr w:type="spellStart"/>
       <w:r>
         <w:rPr>
           <w:rFonts w:cstheme="minorHAnsi"/>
         </w:rPr>
         <w:t>rectTemplate</w:t>
       </w:r>
-      <w:proofErr w:type="spellEnd"/>
       <w:r>
         <w:rPr>
           <w:rFonts w:cstheme="minorHAnsi"/>
@@ -878,35 +710,7 @@
         <w:rPr>
           <w:rFonts w:cstheme="minorHAnsi"/>
         </w:rPr>
-        <w:t xml:space="preserve"> </w:t>
-      </w:r>
-      <w:proofErr w:type="spellStart"/>
-      <w:r>
-        <w:rPr>
-          <w:rFonts w:cstheme="minorHAnsi"/>
-        </w:rPr>
-        <w:t>stringbuilderen</w:t>
-      </w:r>
-      <w:proofErr w:type="spellEnd"/>
-      <w:r>
-        <w:rPr>
-          <w:rFonts w:cstheme="minorHAnsi"/>
-        </w:rPr>
-        <w:t xml:space="preserve"> </w:t>
-      </w:r>
-      <w:proofErr w:type="spellStart"/>
-      <w:r>
-        <w:rPr>
-          <w:rFonts w:cstheme="minorHAnsi"/>
-        </w:rPr>
-        <w:t>svg</w:t>
-      </w:r>
-      <w:proofErr w:type="spellEnd"/>
-      <w:r>
-        <w:rPr>
-          <w:rFonts w:cstheme="minorHAnsi"/>
-        </w:rPr>
-        <w:t>. På den m</w:t>
+        <w:t xml:space="preserve"> stringbuilderen svg. På den m</w:t>
       </w:r>
       <w:r>
         <w:rPr>
@@ -952,7 +756,6 @@
         <w:spacing w:line="276" w:lineRule="auto"/>
         <w:rPr>
           <w:rFonts w:cstheme="minorHAnsi"/>
-          <w:lang w:val="en-DK"/>
         </w:rPr>
       </w:pPr>
       <w:r>
@@ -1028,754 +831,34 @@
       <w:r>
         <w:rPr>
           <w:rFonts w:cstheme="minorHAnsi"/>
-          <w:lang w:val="en-DK"/>
-        </w:rPr>
-        <w:t xml:space="preserve">For at </w:t>
-      </w:r>
-      <w:proofErr w:type="spellStart"/>
-      <w:r>
-        <w:rPr>
-          <w:rFonts w:cstheme="minorHAnsi"/>
-          <w:lang w:val="en-DK"/>
-        </w:rPr>
-        <w:t>bygge</w:t>
-      </w:r>
-      <w:proofErr w:type="spellEnd"/>
-      <w:r>
-        <w:rPr>
-          <w:rFonts w:cstheme="minorHAnsi"/>
-          <w:lang w:val="en-DK"/>
-        </w:rPr>
-        <w:t xml:space="preserve"> hele </w:t>
-      </w:r>
-      <w:proofErr w:type="spellStart"/>
-      <w:r>
-        <w:rPr>
-          <w:rFonts w:cstheme="minorHAnsi"/>
-          <w:lang w:val="en-DK"/>
-        </w:rPr>
-        <w:t>carporten</w:t>
-      </w:r>
-      <w:proofErr w:type="spellEnd"/>
-      <w:r>
-        <w:rPr>
-          <w:rFonts w:cstheme="minorHAnsi"/>
-          <w:lang w:val="en-DK"/>
-        </w:rPr>
-        <w:t xml:space="preserve"> har vi </w:t>
-      </w:r>
-      <w:proofErr w:type="spellStart"/>
-      <w:r>
-        <w:rPr>
-          <w:rFonts w:cstheme="minorHAnsi"/>
-          <w:lang w:val="en-DK"/>
-        </w:rPr>
-        <w:t>en</w:t>
-      </w:r>
-      <w:proofErr w:type="spellEnd"/>
-      <w:r>
-        <w:rPr>
-          <w:rFonts w:cstheme="minorHAnsi"/>
-          <w:lang w:val="en-DK"/>
-        </w:rPr>
-        <w:t xml:space="preserve"> </w:t>
-      </w:r>
-      <w:proofErr w:type="spellStart"/>
-      <w:r>
-        <w:rPr>
-          <w:rFonts w:cstheme="minorHAnsi"/>
-          <w:lang w:val="en-DK"/>
-        </w:rPr>
-        <w:t>metode</w:t>
-      </w:r>
-      <w:proofErr w:type="spellEnd"/>
-      <w:r>
-        <w:rPr>
-          <w:rFonts w:cstheme="minorHAnsi"/>
-          <w:lang w:val="en-DK"/>
-        </w:rPr>
-        <w:t xml:space="preserve"> </w:t>
-      </w:r>
-      <w:proofErr w:type="spellStart"/>
-      <w:r>
-        <w:rPr>
-          <w:rFonts w:cstheme="minorHAnsi"/>
-          <w:lang w:val="en-DK"/>
-        </w:rPr>
-        <w:t>kaldet</w:t>
-      </w:r>
-      <w:proofErr w:type="spellEnd"/>
-      <w:r>
-        <w:rPr>
-          <w:rFonts w:cstheme="minorHAnsi"/>
-          <w:lang w:val="en-DK"/>
-        </w:rPr>
-        <w:t xml:space="preserve"> </w:t>
-      </w:r>
-      <w:proofErr w:type="spellStart"/>
+        </w:rPr>
+        <w:t xml:space="preserve">For at bygge hele carporten har vi en metode kaldet </w:t>
+      </w:r>
       <w:proofErr w:type="gramStart"/>
       <w:r>
         <w:rPr>
           <w:rFonts w:cstheme="minorHAnsi"/>
-          <w:lang w:val="en-DK"/>
-        </w:rPr>
-        <w:t>addCarport</w:t>
-      </w:r>
-      <w:proofErr w:type="spellEnd"/>
-      <w:r>
-        <w:rPr>
-          <w:rFonts w:cstheme="minorHAnsi"/>
-          <w:lang w:val="en-DK"/>
-        </w:rPr>
-        <w:t>(</w:t>
+        </w:rPr>
+        <w:t>addCarport(</w:t>
       </w:r>
       <w:proofErr w:type="gramEnd"/>
       <w:r>
         <w:rPr>
           <w:rFonts w:cstheme="minorHAnsi"/>
-          <w:lang w:val="en-DK"/>
-        </w:rPr>
-        <w:t xml:space="preserve">) </w:t>
-      </w:r>
-      <w:proofErr w:type="spellStart"/>
-      <w:r>
-        <w:rPr>
-          <w:rFonts w:cstheme="minorHAnsi"/>
-          <w:lang w:val="en-DK"/>
-        </w:rPr>
-        <w:t>som</w:t>
-      </w:r>
-      <w:proofErr w:type="spellEnd"/>
-      <w:r>
-        <w:rPr>
-          <w:rFonts w:cstheme="minorHAnsi"/>
-          <w:lang w:val="en-DK"/>
-        </w:rPr>
-        <w:t xml:space="preserve"> </w:t>
-      </w:r>
-      <w:proofErr w:type="spellStart"/>
-      <w:r>
-        <w:rPr>
-          <w:rFonts w:cstheme="minorHAnsi"/>
-          <w:lang w:val="en-DK"/>
-        </w:rPr>
-        <w:t>indeholder</w:t>
-      </w:r>
-      <w:proofErr w:type="spellEnd"/>
-      <w:r>
-        <w:rPr>
-          <w:rFonts w:cstheme="minorHAnsi"/>
-          <w:lang w:val="en-DK"/>
-        </w:rPr>
-        <w:t xml:space="preserve"> </w:t>
-      </w:r>
-      <w:proofErr w:type="spellStart"/>
-      <w:r>
-        <w:rPr>
-          <w:rFonts w:cstheme="minorHAnsi"/>
-          <w:lang w:val="en-DK"/>
-        </w:rPr>
-        <w:t>alle</w:t>
-      </w:r>
-      <w:proofErr w:type="spellEnd"/>
-      <w:r>
-        <w:rPr>
-          <w:rFonts w:cstheme="minorHAnsi"/>
-          <w:lang w:val="en-DK"/>
-        </w:rPr>
-        <w:t xml:space="preserve"> </w:t>
-      </w:r>
-      <w:proofErr w:type="spellStart"/>
-      <w:r>
-        <w:rPr>
-          <w:rFonts w:cstheme="minorHAnsi"/>
-          <w:lang w:val="en-DK"/>
-        </w:rPr>
-        <w:t>vores</w:t>
-      </w:r>
-      <w:proofErr w:type="spellEnd"/>
-      <w:r>
-        <w:rPr>
-          <w:rFonts w:cstheme="minorHAnsi"/>
-          <w:lang w:val="en-DK"/>
-        </w:rPr>
-        <w:t xml:space="preserve"> </w:t>
-      </w:r>
-      <w:proofErr w:type="spellStart"/>
-      <w:r>
-        <w:rPr>
-          <w:rFonts w:cstheme="minorHAnsi"/>
-          <w:lang w:val="en-DK"/>
-        </w:rPr>
-        <w:t>strenge</w:t>
-      </w:r>
-      <w:proofErr w:type="spellEnd"/>
-      <w:r>
-        <w:rPr>
-          <w:rFonts w:cstheme="minorHAnsi"/>
-          <w:lang w:val="en-DK"/>
-        </w:rPr>
-        <w:t xml:space="preserve">. Det </w:t>
-      </w:r>
-      <w:proofErr w:type="spellStart"/>
-      <w:r>
-        <w:rPr>
-          <w:rFonts w:cstheme="minorHAnsi"/>
-          <w:lang w:val="en-DK"/>
-        </w:rPr>
-        <w:t>er</w:t>
-      </w:r>
-      <w:proofErr w:type="spellEnd"/>
-      <w:r>
-        <w:rPr>
-          <w:rFonts w:cstheme="minorHAnsi"/>
-          <w:lang w:val="en-DK"/>
-        </w:rPr>
-        <w:t xml:space="preserve"> </w:t>
-      </w:r>
-      <w:proofErr w:type="spellStart"/>
-      <w:r>
-        <w:rPr>
-          <w:rFonts w:cstheme="minorHAnsi"/>
-          <w:lang w:val="en-DK"/>
-        </w:rPr>
-        <w:t>en</w:t>
-      </w:r>
-      <w:proofErr w:type="spellEnd"/>
-      <w:r>
-        <w:rPr>
-          <w:rFonts w:cstheme="minorHAnsi"/>
-          <w:lang w:val="en-DK"/>
-        </w:rPr>
-        <w:t xml:space="preserve"> </w:t>
-      </w:r>
-      <w:proofErr w:type="spellStart"/>
-      <w:r>
-        <w:rPr>
-          <w:rFonts w:cstheme="minorHAnsi"/>
-          <w:lang w:val="en-DK"/>
-        </w:rPr>
-        <w:t>stor</w:t>
-      </w:r>
-      <w:proofErr w:type="spellEnd"/>
-      <w:r>
-        <w:rPr>
-          <w:rFonts w:cstheme="minorHAnsi"/>
-          <w:lang w:val="en-DK"/>
-        </w:rPr>
-        <w:t xml:space="preserve"> </w:t>
-      </w:r>
-      <w:proofErr w:type="spellStart"/>
-      <w:r>
-        <w:rPr>
-          <w:rFonts w:cstheme="minorHAnsi"/>
-          <w:lang w:val="en-DK"/>
-        </w:rPr>
-        <w:t>metode</w:t>
-      </w:r>
-      <w:proofErr w:type="spellEnd"/>
-      <w:r>
-        <w:rPr>
-          <w:rFonts w:cstheme="minorHAnsi"/>
-          <w:lang w:val="en-DK"/>
-        </w:rPr>
-        <w:t xml:space="preserve"> </w:t>
-      </w:r>
-      <w:proofErr w:type="spellStart"/>
-      <w:r>
-        <w:rPr>
-          <w:rFonts w:cstheme="minorHAnsi"/>
-          <w:lang w:val="en-DK"/>
-        </w:rPr>
-        <w:t>som</w:t>
-      </w:r>
-      <w:proofErr w:type="spellEnd"/>
-      <w:r>
-        <w:rPr>
-          <w:rFonts w:cstheme="minorHAnsi"/>
-          <w:lang w:val="en-DK"/>
-        </w:rPr>
-        <w:t xml:space="preserve"> </w:t>
-      </w:r>
-      <w:proofErr w:type="spellStart"/>
-      <w:r>
-        <w:rPr>
-          <w:rFonts w:cstheme="minorHAnsi"/>
-          <w:lang w:val="en-DK"/>
-        </w:rPr>
-        <w:t>gør</w:t>
-      </w:r>
-      <w:proofErr w:type="spellEnd"/>
-      <w:r>
-        <w:rPr>
-          <w:rFonts w:cstheme="minorHAnsi"/>
-          <w:lang w:val="en-DK"/>
-        </w:rPr>
-        <w:t xml:space="preserve"> </w:t>
-      </w:r>
-      <w:proofErr w:type="spellStart"/>
-      <w:r>
-        <w:rPr>
-          <w:rFonts w:cstheme="minorHAnsi"/>
-          <w:lang w:val="en-DK"/>
-        </w:rPr>
-        <w:t>brug</w:t>
-      </w:r>
-      <w:proofErr w:type="spellEnd"/>
-      <w:r>
-        <w:rPr>
-          <w:rFonts w:cstheme="minorHAnsi"/>
-          <w:lang w:val="en-DK"/>
-        </w:rPr>
-        <w:t xml:space="preserve"> at </w:t>
-      </w:r>
-      <w:proofErr w:type="spellStart"/>
-      <w:r>
-        <w:rPr>
-          <w:rFonts w:cstheme="minorHAnsi"/>
-          <w:lang w:val="en-DK"/>
-        </w:rPr>
-        <w:t>samtlige</w:t>
-      </w:r>
-      <w:proofErr w:type="spellEnd"/>
-      <w:r>
-        <w:rPr>
-          <w:rFonts w:cstheme="minorHAnsi"/>
-          <w:lang w:val="en-DK"/>
-        </w:rPr>
-        <w:t xml:space="preserve"> templates </w:t>
-      </w:r>
-      <w:proofErr w:type="spellStart"/>
-      <w:r>
-        <w:rPr>
-          <w:rFonts w:cstheme="minorHAnsi"/>
-          <w:lang w:val="en-DK"/>
-        </w:rPr>
-        <w:t>samt</w:t>
-      </w:r>
-      <w:proofErr w:type="spellEnd"/>
-      <w:r>
-        <w:rPr>
-          <w:rFonts w:cstheme="minorHAnsi"/>
-          <w:lang w:val="en-DK"/>
-        </w:rPr>
-        <w:t xml:space="preserve"> </w:t>
-      </w:r>
-      <w:proofErr w:type="spellStart"/>
-      <w:r>
-        <w:rPr>
-          <w:rFonts w:cstheme="minorHAnsi"/>
-          <w:lang w:val="en-DK"/>
-        </w:rPr>
-        <w:t>variablerne</w:t>
-      </w:r>
-      <w:proofErr w:type="spellEnd"/>
-      <w:r>
-        <w:rPr>
-          <w:rFonts w:cstheme="minorHAnsi"/>
-          <w:lang w:val="en-DK"/>
-        </w:rPr>
-        <w:t xml:space="preserve"> </w:t>
-      </w:r>
-      <w:proofErr w:type="spellStart"/>
-      <w:r>
-        <w:rPr>
-          <w:rFonts w:cstheme="minorHAnsi"/>
-          <w:lang w:val="en-DK"/>
-        </w:rPr>
-        <w:t>fra</w:t>
-      </w:r>
-      <w:proofErr w:type="spellEnd"/>
-      <w:r>
-        <w:rPr>
-          <w:rFonts w:cstheme="minorHAnsi"/>
-          <w:lang w:val="en-DK"/>
-        </w:rPr>
-        <w:t xml:space="preserve"> </w:t>
-      </w:r>
-      <w:proofErr w:type="spellStart"/>
-      <w:r>
-        <w:rPr>
-          <w:rFonts w:cstheme="minorHAnsi"/>
-          <w:lang w:val="en-DK"/>
-        </w:rPr>
-        <w:t>CarportCalculations</w:t>
-      </w:r>
-      <w:proofErr w:type="spellEnd"/>
-      <w:r>
-        <w:rPr>
-          <w:rFonts w:cstheme="minorHAnsi"/>
-          <w:lang w:val="en-DK"/>
-        </w:rPr>
-        <w:t xml:space="preserve">. </w:t>
-      </w:r>
-      <w:proofErr w:type="spellStart"/>
-      <w:r>
-        <w:rPr>
-          <w:rFonts w:cstheme="minorHAnsi"/>
-          <w:lang w:val="en-DK"/>
-        </w:rPr>
-        <w:t>Disse</w:t>
-      </w:r>
-      <w:proofErr w:type="spellEnd"/>
-      <w:r>
-        <w:rPr>
-          <w:rFonts w:cstheme="minorHAnsi"/>
-          <w:lang w:val="en-DK"/>
-        </w:rPr>
-        <w:t xml:space="preserve"> </w:t>
-      </w:r>
-      <w:proofErr w:type="spellStart"/>
-      <w:r>
-        <w:rPr>
-          <w:rFonts w:cstheme="minorHAnsi"/>
-          <w:lang w:val="en-DK"/>
-        </w:rPr>
-        <w:t>variabler</w:t>
-      </w:r>
-      <w:proofErr w:type="spellEnd"/>
-      <w:r>
-        <w:rPr>
-          <w:rFonts w:cstheme="minorHAnsi"/>
-          <w:lang w:val="en-DK"/>
-        </w:rPr>
-        <w:t xml:space="preserve"> </w:t>
-      </w:r>
-      <w:proofErr w:type="spellStart"/>
-      <w:r>
-        <w:rPr>
-          <w:rFonts w:cstheme="minorHAnsi"/>
-          <w:lang w:val="en-DK"/>
-        </w:rPr>
-        <w:t>bliver</w:t>
-      </w:r>
-      <w:proofErr w:type="spellEnd"/>
-      <w:r>
-        <w:rPr>
-          <w:rFonts w:cstheme="minorHAnsi"/>
-          <w:lang w:val="en-DK"/>
-        </w:rPr>
-        <w:t xml:space="preserve"> </w:t>
-      </w:r>
-      <w:proofErr w:type="spellStart"/>
-      <w:r>
-        <w:rPr>
-          <w:rFonts w:cstheme="minorHAnsi"/>
-          <w:lang w:val="en-DK"/>
-        </w:rPr>
-        <w:t>smidt</w:t>
-      </w:r>
-      <w:proofErr w:type="spellEnd"/>
-      <w:r>
-        <w:rPr>
-          <w:rFonts w:cstheme="minorHAnsi"/>
-          <w:lang w:val="en-DK"/>
-        </w:rPr>
-        <w:t xml:space="preserve"> </w:t>
-      </w:r>
-      <w:proofErr w:type="spellStart"/>
-      <w:r>
-        <w:rPr>
-          <w:rFonts w:cstheme="minorHAnsi"/>
-          <w:lang w:val="en-DK"/>
-        </w:rPr>
-        <w:t>ind</w:t>
-      </w:r>
-      <w:proofErr w:type="spellEnd"/>
-      <w:r>
-        <w:rPr>
-          <w:rFonts w:cstheme="minorHAnsi"/>
-          <w:lang w:val="en-DK"/>
-        </w:rPr>
-        <w:t xml:space="preserve"> </w:t>
-      </w:r>
-      <w:proofErr w:type="spellStart"/>
-      <w:r>
-        <w:rPr>
-          <w:rFonts w:cstheme="minorHAnsi"/>
-          <w:lang w:val="en-DK"/>
-        </w:rPr>
-        <w:t>på</w:t>
-      </w:r>
-      <w:proofErr w:type="spellEnd"/>
-      <w:r>
-        <w:rPr>
-          <w:rFonts w:cstheme="minorHAnsi"/>
-          <w:lang w:val="en-DK"/>
-        </w:rPr>
-        <w:t xml:space="preserve"> x </w:t>
-      </w:r>
-      <w:proofErr w:type="spellStart"/>
-      <w:r>
-        <w:rPr>
-          <w:rFonts w:cstheme="minorHAnsi"/>
-          <w:lang w:val="en-DK"/>
-        </w:rPr>
-        <w:t>og</w:t>
-      </w:r>
-      <w:proofErr w:type="spellEnd"/>
-      <w:r>
-        <w:rPr>
-          <w:rFonts w:cstheme="minorHAnsi"/>
-          <w:lang w:val="en-DK"/>
-        </w:rPr>
-        <w:t xml:space="preserve"> y’s </w:t>
-      </w:r>
-      <w:proofErr w:type="spellStart"/>
-      <w:r>
-        <w:rPr>
-          <w:rFonts w:cstheme="minorHAnsi"/>
-          <w:lang w:val="en-DK"/>
-        </w:rPr>
-        <w:t>pladser</w:t>
-      </w:r>
-      <w:proofErr w:type="spellEnd"/>
-      <w:r>
-        <w:rPr>
-          <w:rFonts w:cstheme="minorHAnsi"/>
-          <w:lang w:val="en-DK"/>
-        </w:rPr>
-        <w:t xml:space="preserve"> </w:t>
-      </w:r>
-      <w:proofErr w:type="spellStart"/>
-      <w:r>
-        <w:rPr>
-          <w:rFonts w:cstheme="minorHAnsi"/>
-          <w:lang w:val="en-DK"/>
-        </w:rPr>
-        <w:t>i</w:t>
-      </w:r>
-      <w:proofErr w:type="spellEnd"/>
-      <w:r>
-        <w:rPr>
-          <w:rFonts w:cstheme="minorHAnsi"/>
-          <w:lang w:val="en-DK"/>
-        </w:rPr>
-        <w:t xml:space="preserve"> de </w:t>
-      </w:r>
-      <w:proofErr w:type="spellStart"/>
-      <w:r>
-        <w:rPr>
-          <w:rFonts w:cstheme="minorHAnsi"/>
-          <w:lang w:val="en-DK"/>
-        </w:rPr>
-        <w:t>strenge</w:t>
-      </w:r>
-      <w:proofErr w:type="spellEnd"/>
-      <w:r>
-        <w:rPr>
-          <w:rFonts w:cstheme="minorHAnsi"/>
-          <w:lang w:val="en-DK"/>
-        </w:rPr>
-        <w:t xml:space="preserve"> der </w:t>
-      </w:r>
-      <w:proofErr w:type="spellStart"/>
-      <w:r>
-        <w:rPr>
-          <w:rFonts w:cstheme="minorHAnsi"/>
-          <w:lang w:val="en-DK"/>
-        </w:rPr>
-        <w:t>skal</w:t>
-      </w:r>
-      <w:proofErr w:type="spellEnd"/>
-      <w:r>
-        <w:rPr>
-          <w:rFonts w:cstheme="minorHAnsi"/>
-          <w:lang w:val="en-DK"/>
-        </w:rPr>
-        <w:t xml:space="preserve"> </w:t>
-      </w:r>
-      <w:proofErr w:type="spellStart"/>
-      <w:r>
-        <w:rPr>
-          <w:rFonts w:cstheme="minorHAnsi"/>
-          <w:lang w:val="en-DK"/>
-        </w:rPr>
-        <w:t>appendes</w:t>
-      </w:r>
-      <w:proofErr w:type="spellEnd"/>
-      <w:r>
-        <w:rPr>
-          <w:rFonts w:cstheme="minorHAnsi"/>
-          <w:lang w:val="en-DK"/>
-        </w:rPr>
-        <w:t xml:space="preserve"> </w:t>
-      </w:r>
-      <w:proofErr w:type="spellStart"/>
-      <w:r>
-        <w:rPr>
-          <w:rFonts w:cstheme="minorHAnsi"/>
-          <w:lang w:val="en-DK"/>
-        </w:rPr>
-        <w:t>til</w:t>
-      </w:r>
-      <w:proofErr w:type="spellEnd"/>
-      <w:r>
-        <w:rPr>
-          <w:rFonts w:cstheme="minorHAnsi"/>
-          <w:lang w:val="en-DK"/>
-        </w:rPr>
-        <w:t xml:space="preserve"> </w:t>
-      </w:r>
-      <w:proofErr w:type="spellStart"/>
-      <w:r>
-        <w:rPr>
-          <w:rFonts w:cstheme="minorHAnsi"/>
-          <w:lang w:val="en-DK"/>
-        </w:rPr>
-        <w:t>stringBuilderen</w:t>
-      </w:r>
-      <w:proofErr w:type="spellEnd"/>
-      <w:r>
-        <w:rPr>
-          <w:rFonts w:cstheme="minorHAnsi"/>
-          <w:lang w:val="en-DK"/>
-        </w:rPr>
-        <w:t xml:space="preserve">. </w:t>
-      </w:r>
-      <w:proofErr w:type="spellStart"/>
-      <w:r>
-        <w:rPr>
-          <w:rFonts w:cstheme="minorHAnsi"/>
-          <w:lang w:val="en-DK"/>
-        </w:rPr>
-        <w:t>Derved</w:t>
-      </w:r>
-      <w:proofErr w:type="spellEnd"/>
-      <w:r>
-        <w:rPr>
-          <w:rFonts w:cstheme="minorHAnsi"/>
-          <w:lang w:val="en-DK"/>
-        </w:rPr>
-        <w:t xml:space="preserve"> for </w:t>
-      </w:r>
-      <w:proofErr w:type="spellStart"/>
-      <w:r>
-        <w:rPr>
-          <w:rFonts w:cstheme="minorHAnsi"/>
-          <w:lang w:val="en-DK"/>
-        </w:rPr>
-        <w:t>strengene</w:t>
-      </w:r>
-      <w:proofErr w:type="spellEnd"/>
-      <w:r>
-        <w:rPr>
-          <w:rFonts w:cstheme="minorHAnsi"/>
-          <w:lang w:val="en-DK"/>
-        </w:rPr>
-        <w:t xml:space="preserve"> de </w:t>
-      </w:r>
-      <w:proofErr w:type="spellStart"/>
-      <w:r>
-        <w:rPr>
-          <w:rFonts w:cstheme="minorHAnsi"/>
-          <w:lang w:val="en-DK"/>
-        </w:rPr>
-        <w:t>rigtige</w:t>
-      </w:r>
-      <w:proofErr w:type="spellEnd"/>
-      <w:r>
-        <w:rPr>
-          <w:rFonts w:cstheme="minorHAnsi"/>
-          <w:lang w:val="en-DK"/>
-        </w:rPr>
-        <w:t xml:space="preserve"> </w:t>
-      </w:r>
-      <w:proofErr w:type="spellStart"/>
-      <w:r>
-        <w:rPr>
-          <w:rFonts w:cstheme="minorHAnsi"/>
-          <w:lang w:val="en-DK"/>
-        </w:rPr>
-        <w:t>værdier</w:t>
-      </w:r>
-      <w:proofErr w:type="spellEnd"/>
-      <w:r>
-        <w:rPr>
-          <w:rFonts w:cstheme="minorHAnsi"/>
-          <w:lang w:val="en-DK"/>
-        </w:rPr>
-        <w:t xml:space="preserve"> med </w:t>
-      </w:r>
-      <w:proofErr w:type="spellStart"/>
-      <w:r>
-        <w:rPr>
-          <w:rFonts w:cstheme="minorHAnsi"/>
-          <w:lang w:val="en-DK"/>
-        </w:rPr>
-        <w:t>og</w:t>
-      </w:r>
-      <w:proofErr w:type="spellEnd"/>
-      <w:r>
-        <w:rPr>
-          <w:rFonts w:cstheme="minorHAnsi"/>
-          <w:lang w:val="en-DK"/>
-        </w:rPr>
-        <w:t xml:space="preserve"> </w:t>
-      </w:r>
-      <w:proofErr w:type="spellStart"/>
-      <w:r>
-        <w:rPr>
-          <w:rFonts w:cstheme="minorHAnsi"/>
-          <w:lang w:val="en-DK"/>
-        </w:rPr>
-        <w:t>derved</w:t>
-      </w:r>
-      <w:proofErr w:type="spellEnd"/>
-      <w:r>
-        <w:rPr>
-          <w:rFonts w:cstheme="minorHAnsi"/>
-          <w:lang w:val="en-DK"/>
-        </w:rPr>
-        <w:t xml:space="preserve"> </w:t>
-      </w:r>
-      <w:proofErr w:type="spellStart"/>
-      <w:r>
-        <w:rPr>
-          <w:rFonts w:cstheme="minorHAnsi"/>
-          <w:lang w:val="en-DK"/>
-        </w:rPr>
-        <w:t>SVG’en</w:t>
-      </w:r>
-      <w:proofErr w:type="spellEnd"/>
-      <w:r>
-        <w:rPr>
-          <w:rFonts w:cstheme="minorHAnsi"/>
-          <w:lang w:val="en-DK"/>
-        </w:rPr>
-        <w:t xml:space="preserve"> de </w:t>
-      </w:r>
-      <w:proofErr w:type="spellStart"/>
-      <w:r>
-        <w:rPr>
-          <w:rFonts w:cstheme="minorHAnsi"/>
-          <w:lang w:val="en-DK"/>
-        </w:rPr>
-        <w:t>rigtige</w:t>
-      </w:r>
-      <w:proofErr w:type="spellEnd"/>
-      <w:r>
-        <w:rPr>
-          <w:rFonts w:cstheme="minorHAnsi"/>
-          <w:lang w:val="en-DK"/>
-        </w:rPr>
-        <w:t xml:space="preserve"> </w:t>
-      </w:r>
-      <w:proofErr w:type="spellStart"/>
-      <w:r>
-        <w:rPr>
-          <w:rFonts w:cstheme="minorHAnsi"/>
-          <w:lang w:val="en-DK"/>
-        </w:rPr>
-        <w:t>mål</w:t>
-      </w:r>
-      <w:proofErr w:type="spellEnd"/>
-      <w:r>
-        <w:rPr>
-          <w:rFonts w:cstheme="minorHAnsi"/>
-          <w:lang w:val="en-DK"/>
-        </w:rPr>
-        <w:t>.</w:t>
+        </w:rPr>
+        <w:t>) som indeholder alle vores strenge. Det er en stor metode som gør brug at samtlige templates samt variablerne fra CarportCalculations. Disse variabler bliver smidt ind på x og y’s pladser i de strenge der skal appendes til stringBuilderen</w:t>
+      </w:r>
+      <w:r>
+        <w:rPr>
+          <w:rFonts w:cstheme="minorHAnsi"/>
+        </w:rPr>
+        <w:t xml:space="preserve">. Derved for strengene de rigtige værdier med og </w:t>
+      </w:r>
+      <w:r>
+        <w:rPr>
+          <w:rFonts w:cstheme="minorHAnsi"/>
+        </w:rPr>
+        <w:t>derved SVG’en de rigtige mål.</w:t>
       </w:r>
     </w:p>
     <w:p>
@@ -1835,7 +918,6 @@
         </w:rPr>
         <w:t xml:space="preserve">laves der en instans af </w:t>
       </w:r>
-      <w:proofErr w:type="spellStart"/>
       <w:r>
         <w:rPr>
           <w:rFonts w:cstheme="minorHAnsi"/>
@@ -1846,14 +928,7 @@
         <w:rPr>
           <w:rFonts w:cstheme="minorHAnsi"/>
         </w:rPr>
-        <w:t>arportCalculation</w:t>
-      </w:r>
-      <w:proofErr w:type="spellEnd"/>
-      <w:r>
-        <w:rPr>
-          <w:rFonts w:cstheme="minorHAnsi"/>
-        </w:rPr>
-        <w:t xml:space="preserve"> klassen. Her</w:t>
+        <w:t>arportCalculation klassen. Her</w:t>
       </w:r>
       <w:r>
         <w:rPr>
@@ -1865,41 +940,13 @@
         <w:rPr>
           <w:rFonts w:cstheme="minorHAnsi"/>
         </w:rPr>
-        <w:t xml:space="preserve"> tildeler vi de lokale variabler i </w:t>
-      </w:r>
-      <w:proofErr w:type="spellStart"/>
-      <w:r>
-        <w:rPr>
-          <w:rFonts w:cstheme="minorHAnsi"/>
-        </w:rPr>
-        <w:t>Svg</w:t>
-      </w:r>
-      <w:proofErr w:type="spellEnd"/>
-      <w:r>
-        <w:rPr>
-          <w:rFonts w:cstheme="minorHAnsi"/>
-        </w:rPr>
-        <w:t xml:space="preserve"> klassen, værdier </w:t>
-      </w:r>
-      <w:r>
-        <w:rPr>
-          <w:rFonts w:cstheme="minorHAnsi"/>
-        </w:rPr>
-        <w:t xml:space="preserve">fra </w:t>
-      </w:r>
-      <w:proofErr w:type="spellStart"/>
-      <w:r>
-        <w:rPr>
-          <w:rFonts w:cstheme="minorHAnsi"/>
-        </w:rPr>
-        <w:t>CarportCalculations</w:t>
-      </w:r>
-      <w:proofErr w:type="spellEnd"/>
-      <w:r>
-        <w:rPr>
-          <w:rFonts w:cstheme="minorHAnsi"/>
-        </w:rPr>
-        <w:t xml:space="preserve">, så vi får de </w:t>
+        <w:t xml:space="preserve"> tildeler vi de lokale variabler i Svg klassen, værdier </w:t>
+      </w:r>
+      <w:r>
+        <w:rPr>
+          <w:rFonts w:cstheme="minorHAnsi"/>
+        </w:rPr>
+        <w:t xml:space="preserve">fra CarportCalculations, så vi får de </w:t>
       </w:r>
       <w:r>
         <w:rPr>
@@ -1937,55 +984,13 @@
         <w:rPr>
           <w:rFonts w:cstheme="minorHAnsi"/>
         </w:rPr>
-        <w:t xml:space="preserve"> Alt dette gjort i en </w:t>
-      </w:r>
-      <w:proofErr w:type="spellStart"/>
-      <w:r>
-        <w:rPr>
-          <w:rFonts w:cstheme="minorHAnsi"/>
-        </w:rPr>
-        <w:t>c</w:t>
-      </w:r>
-      <w:r>
-        <w:rPr>
-          <w:rFonts w:cstheme="minorHAnsi"/>
-        </w:rPr>
-        <w:t>onstructor</w:t>
-      </w:r>
-      <w:proofErr w:type="spellEnd"/>
-      <w:r>
-        <w:rPr>
-          <w:rFonts w:cstheme="minorHAnsi"/>
-        </w:rPr>
-        <w:t xml:space="preserve"> som også laver en </w:t>
-      </w:r>
-      <w:proofErr w:type="spellStart"/>
-      <w:r>
-        <w:rPr>
-          <w:rFonts w:cstheme="minorHAnsi"/>
-        </w:rPr>
-        <w:t>headerTemplate</w:t>
-      </w:r>
-      <w:proofErr w:type="spellEnd"/>
-      <w:r>
-        <w:rPr>
-          <w:rFonts w:cstheme="minorHAnsi"/>
-        </w:rPr>
-        <w:t xml:space="preserve"> baseret på carportstørrelsen således at vores </w:t>
-      </w:r>
-      <w:proofErr w:type="spellStart"/>
-      <w:r>
-        <w:rPr>
-          <w:rFonts w:cstheme="minorHAnsi"/>
-        </w:rPr>
-        <w:t>viewbox</w:t>
-      </w:r>
-      <w:proofErr w:type="spellEnd"/>
-      <w:r>
-        <w:rPr>
-          <w:rFonts w:cstheme="minorHAnsi"/>
-        </w:rPr>
-        <w:t xml:space="preserve"> på hjemmesiden ikke bliver tilpasset i størrelse.</w:t>
+        <w:t xml:space="preserve"> Alt dette gjort i en c</w:t>
+      </w:r>
+      <w:r>
+        <w:rPr>
+          <w:rFonts w:cstheme="minorHAnsi"/>
+        </w:rPr>
+        <w:t>onstructor som også laver en headerTemplate baseret på carportstørrelsen således at vores viewbox på hjemmesiden ikke bliver tilpasset i størrelse.</w:t>
       </w:r>
     </w:p>
     <w:p>
@@ -1993,7 +998,6 @@
         <w:spacing w:line="276" w:lineRule="auto"/>
         <w:rPr>
           <w:rFonts w:cstheme="minorHAnsi"/>
-          <w:lang w:val="en-DK"/>
         </w:rPr>
       </w:pPr>
       <w:r>
@@ -2002,142 +1006,13 @@
         </w:rPr>
         <w:lastRenderedPageBreak/>
         <w:drawing>
-          <wp:anchor distT="0" distB="0" distL="114300" distR="114300" simplePos="0" relativeHeight="251662336" behindDoc="0" locked="0" layoutInCell="1" allowOverlap="1" wp14:anchorId="347A2BF0" wp14:editId="6B8F8A5B">
-            <wp:simplePos x="0" y="0"/>
-            <wp:positionH relativeFrom="margin">
-              <wp:posOffset>929640</wp:posOffset>
-            </wp:positionH>
-            <wp:positionV relativeFrom="paragraph">
-              <wp:posOffset>152400</wp:posOffset>
-            </wp:positionV>
-            <wp:extent cx="4030942" cy="1631950"/>
-            <wp:effectExtent l="152400" t="152400" r="370205" b="368300"/>
-            <wp:wrapTopAndBottom/>
-            <wp:docPr id="7" name="Billede 7"/>
-            <wp:cNvGraphicFramePr>
-              <a:graphicFrameLocks xmlns:a="http://schemas.openxmlformats.org/drawingml/2006/main" noChangeAspect="1"/>
-            </wp:cNvGraphicFramePr>
-            <a:graphic xmlns:a="http://schemas.openxmlformats.org/drawingml/2006/main">
-              <a:graphicData uri="http://schemas.openxmlformats.org/drawingml/2006/picture">
-                <pic:pic xmlns:pic="http://schemas.openxmlformats.org/drawingml/2006/picture">
-                  <pic:nvPicPr>
-                    <pic:cNvPr id="1" name=""/>
-                    <pic:cNvPicPr/>
-                  </pic:nvPicPr>
-                  <pic:blipFill>
-                    <a:blip r:embed="rId9">
-                      <a:extLst>
-                        <a:ext uri="{28A0092B-C50C-407E-A947-70E740481C1C}">
-                          <a14:useLocalDpi xmlns:a14="http://schemas.microsoft.com/office/drawing/2010/main" val="0"/>
-                        </a:ext>
-                      </a:extLst>
-                    </a:blip>
-                    <a:stretch>
-                      <a:fillRect/>
-                    </a:stretch>
-                  </pic:blipFill>
-                  <pic:spPr>
-                    <a:xfrm>
-                      <a:off x="0" y="0"/>
-                      <a:ext cx="4030942" cy="1631950"/>
-                    </a:xfrm>
-                    <a:prstGeom prst="rect">
-                      <a:avLst/>
-                    </a:prstGeom>
-                    <a:ln>
-                      <a:noFill/>
-                    </a:ln>
-                    <a:effectLst>
-                      <a:outerShdw blurRad="292100" dist="139700" dir="2700000" algn="tl" rotWithShape="0">
-                        <a:srgbClr val="333333">
-                          <a:alpha val="65000"/>
-                        </a:srgbClr>
-                      </a:outerShdw>
-                    </a:effectLst>
-                  </pic:spPr>
-                </pic:pic>
-              </a:graphicData>
-            </a:graphic>
-          </wp:anchor>
-        </w:drawing>
-      </w:r>
-      <w:r>
-        <w:rPr>
-          <w:rFonts w:cstheme="minorHAnsi"/>
-        </w:rPr>
-        <w:t>Ret hurtigt rendte vi ind i et browserproblem med hensyn til kommaer og punktummer.</w:t>
-      </w:r>
-      <w:r>
-        <w:rPr>
-          <w:rFonts w:cstheme="minorHAnsi"/>
-        </w:rPr>
-        <w:t xml:space="preserve"> Dette løste vi ved hjælp </w:t>
-      </w:r>
-      <w:r>
-        <w:rPr>
-          <w:rFonts w:cstheme="minorHAnsi"/>
-        </w:rPr>
-        <w:t xml:space="preserve">af en </w:t>
-      </w:r>
-      <w:proofErr w:type="spellStart"/>
-      <w:r>
-        <w:rPr>
-          <w:rFonts w:cstheme="minorHAnsi"/>
-        </w:rPr>
-        <w:t>replace</w:t>
-      </w:r>
-      <w:proofErr w:type="spellEnd"/>
-      <w:r>
-        <w:rPr>
-          <w:rFonts w:cstheme="minorHAnsi"/>
-        </w:rPr>
-        <w:t xml:space="preserve"> som tager alle kommaer og erstatter dem med punktummer for at tegningen kunne vises i en browser. Dernæst </w:t>
-      </w:r>
-      <w:r>
-        <w:rPr>
-          <w:rFonts w:cstheme="minorHAnsi"/>
-        </w:rPr>
-        <w:t xml:space="preserve">har vi nogle faste værdier i vores templates som igen skulle konverteres tilbage til kommaer for at de fungerede i SVG </w:t>
-      </w:r>
-      <w:r>
-        <w:rPr>
-          <w:rFonts w:cstheme="minorHAnsi"/>
-        </w:rPr>
-        <w:t>formatet</w:t>
-      </w:r>
-      <w:r>
-        <w:rPr>
-          <w:rFonts w:cstheme="minorHAnsi"/>
-        </w:rPr>
-        <w:t xml:space="preserve"> i browseren.</w:t>
-      </w:r>
-      <w:r>
-        <w:rPr>
-          <w:rFonts w:cstheme="minorHAnsi"/>
-        </w:rPr>
-        <w:t xml:space="preserve"> </w:t>
-      </w:r>
-    </w:p>
-    <w:p>
-      <w:pPr>
-        <w:spacing w:line="276" w:lineRule="auto"/>
-        <w:rPr>
-          <w:rFonts w:cstheme="minorHAnsi"/>
-        </w:rPr>
-      </w:pPr>
-      <w:r>
-        <w:rPr>
-          <w:rFonts w:cstheme="minorHAnsi"/>
-          <w:noProof/>
-        </w:rPr>
-        <w:drawing>
-          <wp:anchor distT="0" distB="0" distL="114300" distR="114300" simplePos="0" relativeHeight="251663360" behindDoc="0" locked="0" layoutInCell="1" allowOverlap="1" wp14:anchorId="29D6757A" wp14:editId="55D71633">
+          <wp:anchor distT="0" distB="0" distL="114300" distR="114300" simplePos="0" relativeHeight="251663360" behindDoc="0" locked="0" layoutInCell="1" allowOverlap="1" wp14:anchorId="29D6757A" wp14:editId="0F5C3270">
             <wp:simplePos x="0" y="0"/>
             <wp:positionH relativeFrom="margin">
               <wp:align>center</wp:align>
             </wp:positionH>
             <wp:positionV relativeFrom="paragraph">
-              <wp:posOffset>152400</wp:posOffset>
+              <wp:posOffset>3101340</wp:posOffset>
             </wp:positionV>
             <wp:extent cx="3126105" cy="2672715"/>
             <wp:effectExtent l="152400" t="152400" r="360045" b="356235"/>
@@ -2154,7 +1029,7 @@
                     <pic:cNvPicPr/>
                   </pic:nvPicPr>
                   <pic:blipFill>
-                    <a:blip r:embed="rId10">
+                    <a:blip r:embed="rId9">
                       <a:extLst>
                         <a:ext uri="{28A0092B-C50C-407E-A947-70E740481C1C}">
                           <a14:useLocalDpi xmlns:a14="http://schemas.microsoft.com/office/drawing/2010/main" val="0"/>
@@ -2200,6 +1075,120 @@
         <w:rPr>
           <w:rFonts w:cstheme="minorHAnsi"/>
         </w:rPr>
+        <w:drawing>
+          <wp:anchor distT="0" distB="0" distL="114300" distR="114300" simplePos="0" relativeHeight="251662336" behindDoc="0" locked="0" layoutInCell="1" allowOverlap="1" wp14:anchorId="347A2BF0" wp14:editId="6B8F8A5B">
+            <wp:simplePos x="0" y="0"/>
+            <wp:positionH relativeFrom="margin">
+              <wp:posOffset>929640</wp:posOffset>
+            </wp:positionH>
+            <wp:positionV relativeFrom="paragraph">
+              <wp:posOffset>152400</wp:posOffset>
+            </wp:positionV>
+            <wp:extent cx="4030942" cy="1631950"/>
+            <wp:effectExtent l="152400" t="152400" r="370205" b="368300"/>
+            <wp:wrapTopAndBottom/>
+            <wp:docPr id="7" name="Billede 7"/>
+            <wp:cNvGraphicFramePr>
+              <a:graphicFrameLocks xmlns:a="http://schemas.openxmlformats.org/drawingml/2006/main" noChangeAspect="1"/>
+            </wp:cNvGraphicFramePr>
+            <a:graphic xmlns:a="http://schemas.openxmlformats.org/drawingml/2006/main">
+              <a:graphicData uri="http://schemas.openxmlformats.org/drawingml/2006/picture">
+                <pic:pic xmlns:pic="http://schemas.openxmlformats.org/drawingml/2006/picture">
+                  <pic:nvPicPr>
+                    <pic:cNvPr id="1" name=""/>
+                    <pic:cNvPicPr/>
+                  </pic:nvPicPr>
+                  <pic:blipFill>
+                    <a:blip r:embed="rId10">
+                      <a:extLst>
+                        <a:ext uri="{28A0092B-C50C-407E-A947-70E740481C1C}">
+                          <a14:useLocalDpi xmlns:a14="http://schemas.microsoft.com/office/drawing/2010/main" val="0"/>
+                        </a:ext>
+                      </a:extLst>
+                    </a:blip>
+                    <a:stretch>
+                      <a:fillRect/>
+                    </a:stretch>
+                  </pic:blipFill>
+                  <pic:spPr>
+                    <a:xfrm>
+                      <a:off x="0" y="0"/>
+                      <a:ext cx="4030942" cy="1631950"/>
+                    </a:xfrm>
+                    <a:prstGeom prst="rect">
+                      <a:avLst/>
+                    </a:prstGeom>
+                    <a:ln>
+                      <a:noFill/>
+                    </a:ln>
+                    <a:effectLst>
+                      <a:outerShdw blurRad="292100" dist="139700" dir="2700000" algn="tl" rotWithShape="0">
+                        <a:srgbClr val="333333">
+                          <a:alpha val="65000"/>
+                        </a:srgbClr>
+                      </a:outerShdw>
+                    </a:effectLst>
+                  </pic:spPr>
+                </pic:pic>
+              </a:graphicData>
+            </a:graphic>
+          </wp:anchor>
+        </w:drawing>
+      </w:r>
+      <w:r>
+        <w:rPr>
+          <w:rFonts w:cstheme="minorHAnsi"/>
+        </w:rPr>
+        <w:t>Ret hurtigt rendte vi ind i et browserproblem med hensyn til kommaer og punktummer.</w:t>
+      </w:r>
+      <w:r>
+        <w:rPr>
+          <w:rFonts w:cstheme="minorHAnsi"/>
+        </w:rPr>
+        <w:t xml:space="preserve"> Dette løste vi ved hjælp </w:t>
+      </w:r>
+      <w:r>
+        <w:rPr>
+          <w:rFonts w:cstheme="minorHAnsi"/>
+        </w:rPr>
+        <w:t xml:space="preserve">af en replace som tager alle kommaer og erstatter dem med punktummer for at tegningen kunne vises i en browser. Dernæst </w:t>
+      </w:r>
+      <w:r>
+        <w:rPr>
+          <w:rFonts w:cstheme="minorHAnsi"/>
+        </w:rPr>
+        <w:t xml:space="preserve">har vi nogle faste værdier i vores templates som igen skulle konverteres tilbage til kommaer for at de fungerede i SVG </w:t>
+      </w:r>
+      <w:r>
+        <w:rPr>
+          <w:rFonts w:cstheme="minorHAnsi"/>
+        </w:rPr>
+        <w:t>formatet</w:t>
+      </w:r>
+      <w:r>
+        <w:rPr>
+          <w:rFonts w:cstheme="minorHAnsi"/>
+        </w:rPr>
+        <w:t xml:space="preserve"> i browseren.</w:t>
+      </w:r>
+      <w:r>
+        <w:rPr>
+          <w:rFonts w:cstheme="minorHAnsi"/>
+        </w:rPr>
+        <w:t xml:space="preserve"> </w:t>
+      </w:r>
+    </w:p>
+    <w:p>
+      <w:pPr>
+        <w:spacing w:line="276" w:lineRule="auto"/>
+        <w:rPr>
+          <w:rFonts w:cstheme="minorHAnsi"/>
+        </w:rPr>
+      </w:pPr>
+      <w:r>
+        <w:rPr>
+          <w:rFonts w:cstheme="minorHAnsi"/>
+        </w:rPr>
         <w:t xml:space="preserve">På denne måde </w:t>
       </w:r>
       <w:proofErr w:type="gramStart"/>
@@ -2303,7 +1292,6 @@
       <w:r>
         <w:rPr>
           <w:rFonts w:cstheme="minorHAnsi"/>
-          <w:lang w:val="en-DK"/>
         </w:rPr>
         <w:t>t</w:t>
       </w:r>
@@ -2323,21 +1311,69 @@
         <w:rPr>
           <w:rFonts w:cstheme="minorHAnsi"/>
         </w:rPr>
-        <w:t xml:space="preserve">, hvilket vi har formået at gøre ved hjælp af </w:t>
-      </w:r>
-      <w:proofErr w:type="spellStart"/>
-      <w:r>
-        <w:rPr>
-          <w:rFonts w:cstheme="minorHAnsi"/>
-        </w:rPr>
-        <w:t>CarportCalculation</w:t>
-      </w:r>
-      <w:proofErr w:type="spellEnd"/>
-      <w:r>
-        <w:rPr>
-          <w:rFonts w:cstheme="minorHAnsi"/>
-        </w:rPr>
-        <w:t xml:space="preserve"> klassen.</w:t>
+        <w:t>, hvilket vi har formået at gøre ved hjælp af CarportCalculation klassen.</w:t>
+      </w:r>
+      <w:r>
+        <w:rPr>
+          <w:rFonts w:cstheme="minorHAnsi"/>
+        </w:rPr>
+        <w:t xml:space="preserve"> Vi valgt</w:t>
+      </w:r>
+      <w:r>
+        <w:rPr>
+          <w:rFonts w:cstheme="minorHAnsi"/>
+        </w:rPr>
+        <w:t xml:space="preserve">e at tegne 4 typer tegninger. </w:t>
+      </w:r>
+      <w:r>
+        <w:rPr>
+          <w:rFonts w:cstheme="minorHAnsi"/>
+        </w:rPr>
+        <w:t xml:space="preserve">Fra siden med farver, arbejdstegning fra siden, arbejdstegning oppe fra og arbejdstegning forfra. Dette gjorde </w:t>
+      </w:r>
+      <w:r>
+        <w:rPr>
+          <w:rFonts w:cstheme="minorHAnsi"/>
+        </w:rPr>
+        <w:t xml:space="preserve">vi ud fra de papire vi har fået af Fog som viser deres nuværende arbejdstegninger </w:t>
+      </w:r>
+      <w:r>
+        <w:rPr>
+          <w:rFonts w:cstheme="minorHAnsi"/>
+        </w:rPr>
+        <w:t xml:space="preserve">og hvad Fog finder vigtigt for kunden at vide. Vi valgte at tilføje </w:t>
+      </w:r>
+      <w:r>
+        <w:rPr>
+          <w:rFonts w:cstheme="minorHAnsi"/>
+        </w:rPr>
+        <w:t xml:space="preserve">en tegning fra siden med farver så kunden havde mulighed for at </w:t>
+      </w:r>
+      <w:r>
+        <w:rPr>
+          <w:rFonts w:cstheme="minorHAnsi"/>
+        </w:rPr>
+        <w:t xml:space="preserve">få visualiseret deres carport. </w:t>
+      </w:r>
+      <w:r>
+        <w:rPr>
+          <w:rFonts w:cstheme="minorHAnsi"/>
+        </w:rPr>
+        <w:t xml:space="preserve">Netop </w:t>
+      </w:r>
+      <w:proofErr w:type="gramStart"/>
+      <w:r>
+        <w:rPr>
+          <w:rFonts w:cstheme="minorHAnsi"/>
+        </w:rPr>
+        <w:t>fordi at</w:t>
+      </w:r>
+      <w:proofErr w:type="gramEnd"/>
+      <w:r>
+        <w:rPr>
+          <w:rFonts w:cstheme="minorHAnsi"/>
+        </w:rPr>
+        <w:t xml:space="preserve"> man som kunde kunne have svært ved at forstille sig den endelige udfald ud fra en arbejdstegning.</w:t>
       </w:r>
       <w:bookmarkStart w:id="0" w:name="_GoBack"/>
       <w:bookmarkEnd w:id="0"/>

</xml_diff>